<commit_message>
added comparison solver to baseline
</commit_message>
<xml_diff>
--- a/Baseline.docx
+++ b/Baseline.docx
@@ -28,6 +28,41 @@
     </w:p>
     <w:p>
       <w:pPr>
+        <w:jc w:val="center"/>
+        <w:rPr>
+          <w:rFonts w:ascii="Times New Roman" w:hAnsi="Times New Roman" w:cs="Times New Roman"/>
+          <w:b/>
+          <w:bCs/>
+          <w:sz w:val="28"/>
+          <w:szCs w:val="28"/>
+          <w:u w:val="single"/>
+        </w:rPr>
+      </w:pPr>
+    </w:p>
+    <w:p>
+      <w:pPr>
+        <w:jc w:val="center"/>
+        <w:rPr>
+          <w:rFonts w:ascii="Times New Roman" w:hAnsi="Times New Roman" w:cs="Times New Roman"/>
+          <w:i/>
+          <w:iCs/>
+          <w:sz w:val="20"/>
+          <w:szCs w:val="20"/>
+        </w:rPr>
+      </w:pPr>
+      <w:r>
+        <w:rPr>
+          <w:rFonts w:ascii="Times New Roman" w:hAnsi="Times New Roman" w:cs="Times New Roman"/>
+          <w:i/>
+          <w:iCs/>
+          <w:sz w:val="20"/>
+          <w:szCs w:val="20"/>
+        </w:rPr>
+        <w:t xml:space="preserve">Jasmijn – Sabrina – Duco </w:t>
+      </w:r>
+    </w:p>
+    <w:p>
+      <w:pPr>
         <w:rPr>
           <w:rFonts w:ascii="Times New Roman" w:hAnsi="Times New Roman" w:cs="Times New Roman"/>
         </w:rPr>
@@ -175,15 +210,104 @@
         <w:rPr>
           <w:rFonts w:ascii="Times New Roman" w:hAnsi="Times New Roman" w:cs="Times New Roman"/>
         </w:rPr>
-        <w:t xml:space="preserve"> Als laatst is de README ook helemaal bijgewerkt.</w:t>
-      </w:r>
-    </w:p>
-    <w:p>
-      <w:pPr>
-        <w:rPr>
-          <w:rFonts w:ascii="Times New Roman" w:hAnsi="Times New Roman" w:cs="Times New Roman"/>
-        </w:rPr>
-      </w:pPr>
+        <w:t xml:space="preserve"> </w:t>
+      </w:r>
+      <w:r>
+        <w:rPr>
+          <w:rFonts w:ascii="Times New Roman" w:hAnsi="Times New Roman" w:cs="Times New Roman"/>
+        </w:rPr>
+        <w:t xml:space="preserve">Bovendien hebben we een </w:t>
+      </w:r>
+      <w:proofErr w:type="spellStart"/>
+      <w:r>
+        <w:rPr>
+          <w:rFonts w:ascii="Times New Roman" w:hAnsi="Times New Roman" w:cs="Times New Roman"/>
+        </w:rPr>
+        <w:t>breadth</w:t>
+      </w:r>
+      <w:proofErr w:type="spellEnd"/>
+      <w:r>
+        <w:rPr>
+          <w:rFonts w:ascii="Times New Roman" w:hAnsi="Times New Roman" w:cs="Times New Roman"/>
+        </w:rPr>
+        <w:t xml:space="preserve"> </w:t>
+      </w:r>
+      <w:proofErr w:type="spellStart"/>
+      <w:r>
+        <w:rPr>
+          <w:rFonts w:ascii="Times New Roman" w:hAnsi="Times New Roman" w:cs="Times New Roman"/>
+        </w:rPr>
+        <w:t>solver</w:t>
+      </w:r>
+      <w:proofErr w:type="spellEnd"/>
+      <w:r>
+        <w:rPr>
+          <w:rFonts w:ascii="Times New Roman" w:hAnsi="Times New Roman" w:cs="Times New Roman"/>
+        </w:rPr>
+        <w:t xml:space="preserve"> en een random </w:t>
+      </w:r>
+      <w:proofErr w:type="spellStart"/>
+      <w:r>
+        <w:rPr>
+          <w:rFonts w:ascii="Times New Roman" w:hAnsi="Times New Roman" w:cs="Times New Roman"/>
+        </w:rPr>
+        <w:t>solver</w:t>
+      </w:r>
+      <w:proofErr w:type="spellEnd"/>
+      <w:r>
+        <w:rPr>
+          <w:rFonts w:ascii="Times New Roman" w:hAnsi="Times New Roman" w:cs="Times New Roman"/>
+        </w:rPr>
+        <w:t xml:space="preserve"> geïmplementeerd, bij de random </w:t>
+      </w:r>
+      <w:proofErr w:type="spellStart"/>
+      <w:r>
+        <w:rPr>
+          <w:rFonts w:ascii="Times New Roman" w:hAnsi="Times New Roman" w:cs="Times New Roman"/>
+        </w:rPr>
+        <w:t>solver</w:t>
+      </w:r>
+      <w:proofErr w:type="spellEnd"/>
+      <w:r>
+        <w:rPr>
+          <w:rFonts w:ascii="Times New Roman" w:hAnsi="Times New Roman" w:cs="Times New Roman"/>
+        </w:rPr>
+        <w:t xml:space="preserve"> wordt de oplossing per </w:t>
+      </w:r>
+      <w:proofErr w:type="spellStart"/>
+      <w:r>
+        <w:rPr>
+          <w:rFonts w:ascii="Times New Roman" w:hAnsi="Times New Roman" w:cs="Times New Roman"/>
+        </w:rPr>
+        <w:t>solve</w:t>
+      </w:r>
+      <w:proofErr w:type="spellEnd"/>
+      <w:r>
+        <w:rPr>
+          <w:rFonts w:ascii="Times New Roman" w:hAnsi="Times New Roman" w:cs="Times New Roman"/>
+        </w:rPr>
+        <w:t xml:space="preserve"> steeds beter, ook worden er geen </w:t>
+      </w:r>
+      <w:proofErr w:type="spellStart"/>
+      <w:r>
+        <w:rPr>
+          <w:rFonts w:ascii="Times New Roman" w:hAnsi="Times New Roman" w:cs="Times New Roman"/>
+        </w:rPr>
+        <w:t>repetitions</w:t>
+      </w:r>
+      <w:proofErr w:type="spellEnd"/>
+      <w:r>
+        <w:rPr>
+          <w:rFonts w:ascii="Times New Roman" w:hAnsi="Times New Roman" w:cs="Times New Roman"/>
+        </w:rPr>
+        <w:t xml:space="preserve"> uitgevoerd. </w:t>
+      </w:r>
+      <w:r>
+        <w:rPr>
+          <w:rFonts w:ascii="Times New Roman" w:hAnsi="Times New Roman" w:cs="Times New Roman"/>
+        </w:rPr>
+        <w:t>Als laatst is de README ook helemaal bijgewerkt.</w:t>
+      </w:r>
     </w:p>
     <w:p>
       <w:pPr>
@@ -210,101 +334,9 @@
           <w:i/>
           <w:iCs/>
         </w:rPr>
-        <w:t>Wat we nog moeten doen:</w:t>
-      </w:r>
-    </w:p>
-    <w:p>
-      <w:pPr>
-        <w:rPr>
-          <w:rFonts w:ascii="Times New Roman" w:hAnsi="Times New Roman" w:cs="Times New Roman"/>
-        </w:rPr>
-      </w:pPr>
-      <w:r>
-        <w:rPr>
-          <w:rFonts w:ascii="Times New Roman" w:hAnsi="Times New Roman" w:cs="Times New Roman"/>
-        </w:rPr>
-        <w:t xml:space="preserve">Het belangrijkste onderdeel waar we nog op moeten focussen is het bedenken van meer </w:t>
-      </w:r>
-      <w:proofErr w:type="spellStart"/>
-      <w:r>
-        <w:rPr>
-          <w:rFonts w:ascii="Times New Roman" w:hAnsi="Times New Roman" w:cs="Times New Roman"/>
-        </w:rPr>
-        <w:t>solvers</w:t>
-      </w:r>
-      <w:proofErr w:type="spellEnd"/>
-      <w:r>
-        <w:rPr>
-          <w:rFonts w:ascii="Times New Roman" w:hAnsi="Times New Roman" w:cs="Times New Roman"/>
-        </w:rPr>
-        <w:t xml:space="preserve">. Daarbij moeten we gaan nadenken over uniforme eisen voor de </w:t>
-      </w:r>
-      <w:proofErr w:type="spellStart"/>
-      <w:r>
-        <w:rPr>
-          <w:rFonts w:ascii="Times New Roman" w:hAnsi="Times New Roman" w:cs="Times New Roman"/>
-        </w:rPr>
-        <w:t>solvers</w:t>
-      </w:r>
-      <w:proofErr w:type="spellEnd"/>
-      <w:r>
-        <w:rPr>
-          <w:rFonts w:ascii="Times New Roman" w:hAnsi="Times New Roman" w:cs="Times New Roman"/>
-        </w:rPr>
-        <w:t>. Een voorbeeld kan zijn dat de ‘</w:t>
-      </w:r>
-      <w:proofErr w:type="spellStart"/>
-      <w:r>
-        <w:rPr>
-          <w:rFonts w:ascii="Times New Roman" w:hAnsi="Times New Roman" w:cs="Times New Roman"/>
-        </w:rPr>
-        <w:t>always</w:t>
-      </w:r>
-      <w:proofErr w:type="spellEnd"/>
-      <w:r>
-        <w:rPr>
-          <w:rFonts w:ascii="Times New Roman" w:hAnsi="Times New Roman" w:cs="Times New Roman"/>
-        </w:rPr>
-        <w:t xml:space="preserve"> </w:t>
-      </w:r>
-      <w:proofErr w:type="spellStart"/>
-      <w:r>
-        <w:rPr>
-          <w:rFonts w:ascii="Times New Roman" w:hAnsi="Times New Roman" w:cs="Times New Roman"/>
-        </w:rPr>
-        <w:t>improve</w:t>
-      </w:r>
-      <w:proofErr w:type="spellEnd"/>
-      <w:r>
-        <w:rPr>
-          <w:rFonts w:ascii="Times New Roman" w:hAnsi="Times New Roman" w:cs="Times New Roman"/>
-        </w:rPr>
-        <w:t xml:space="preserve"> </w:t>
-      </w:r>
-      <w:proofErr w:type="spellStart"/>
-      <w:r>
-        <w:rPr>
-          <w:rFonts w:ascii="Times New Roman" w:hAnsi="Times New Roman" w:cs="Times New Roman"/>
-        </w:rPr>
-        <w:t>solver</w:t>
-      </w:r>
-      <w:proofErr w:type="spellEnd"/>
-      <w:r>
-        <w:rPr>
-          <w:rFonts w:ascii="Times New Roman" w:hAnsi="Times New Roman" w:cs="Times New Roman"/>
-        </w:rPr>
-        <w:t>’ eigenlijk onder de streep het spel maar één keer oplost omdat het algoritme de vorige oplossen gebruikt als informatie en dat is eigenlijk niet helemaal de bedoeling.</w:t>
-      </w:r>
-    </w:p>
-    <w:p>
-      <w:pPr>
-        <w:rPr>
-          <w:rFonts w:ascii="Times New Roman" w:hAnsi="Times New Roman" w:cs="Times New Roman"/>
-        </w:rPr>
-      </w:pPr>
-    </w:p>
-    <w:p>
-      <w:pPr>
+        <w:t>Hoe gaan we nu verder</w:t>
+      </w:r>
+      <w:r>
         <w:rPr>
           <w:rFonts w:ascii="Times New Roman" w:hAnsi="Times New Roman" w:cs="Times New Roman"/>
           <w:b/>
@@ -312,625 +344,321 @@
           <w:i/>
           <w:iCs/>
         </w:rPr>
-      </w:pPr>
-      <w:r>
-        <w:rPr>
-          <w:rFonts w:ascii="Times New Roman" w:hAnsi="Times New Roman" w:cs="Times New Roman"/>
-          <w:b/>
-          <w:bCs/>
+        <w:t>:</w:t>
+      </w:r>
+    </w:p>
+    <w:p>
+      <w:pPr>
+        <w:rPr>
+          <w:rFonts w:ascii="Times New Roman" w:hAnsi="Times New Roman" w:cs="Times New Roman"/>
+        </w:rPr>
+      </w:pPr>
+      <w:r>
+        <w:rPr>
+          <w:rFonts w:ascii="Times New Roman" w:hAnsi="Times New Roman" w:cs="Times New Roman"/>
+        </w:rPr>
+        <w:t xml:space="preserve">We willen graag verder met de </w:t>
+      </w:r>
+      <w:proofErr w:type="spellStart"/>
+      <w:r>
+        <w:rPr>
+          <w:rFonts w:ascii="Times New Roman" w:hAnsi="Times New Roman" w:cs="Times New Roman"/>
+        </w:rPr>
+        <w:t>breadth</w:t>
+      </w:r>
+      <w:proofErr w:type="spellEnd"/>
+      <w:r>
+        <w:rPr>
+          <w:rFonts w:ascii="Times New Roman" w:hAnsi="Times New Roman" w:cs="Times New Roman"/>
+        </w:rPr>
+        <w:t xml:space="preserve"> </w:t>
+      </w:r>
+      <w:proofErr w:type="spellStart"/>
+      <w:r>
+        <w:rPr>
+          <w:rFonts w:ascii="Times New Roman" w:hAnsi="Times New Roman" w:cs="Times New Roman"/>
+        </w:rPr>
+        <w:t>solver</w:t>
+      </w:r>
+      <w:proofErr w:type="spellEnd"/>
+      <w:r>
+        <w:rPr>
+          <w:rFonts w:ascii="Times New Roman" w:hAnsi="Times New Roman" w:cs="Times New Roman"/>
+        </w:rPr>
+        <w:t>, het belangrijkste waar we daarbij op gaan focussen is het toevoegen van heuristieken en daarmee experimenteren.</w:t>
+      </w:r>
+    </w:p>
+    <w:p>
+      <w:pPr>
+        <w:rPr>
+          <w:rFonts w:ascii="Times New Roman" w:hAnsi="Times New Roman" w:cs="Times New Roman"/>
+        </w:rPr>
+      </w:pPr>
+    </w:p>
+    <w:p>
+      <w:pPr>
+        <w:rPr>
+          <w:rFonts w:ascii="Times New Roman" w:hAnsi="Times New Roman" w:cs="Times New Roman"/>
           <w:i/>
           <w:iCs/>
         </w:rPr>
-        <w:t xml:space="preserve">De nieuwe eisen van onze </w:t>
-      </w:r>
-      <w:proofErr w:type="spellStart"/>
-      <w:r>
-        <w:rPr>
-          <w:rFonts w:ascii="Times New Roman" w:hAnsi="Times New Roman" w:cs="Times New Roman"/>
-          <w:b/>
-          <w:bCs/>
+      </w:pPr>
+      <w:r>
+        <w:rPr>
+          <w:rFonts w:ascii="Times New Roman" w:hAnsi="Times New Roman" w:cs="Times New Roman"/>
           <w:i/>
           <w:iCs/>
         </w:rPr>
-        <w:t>solver</w:t>
-      </w:r>
-      <w:proofErr w:type="spellEnd"/>
-      <w:r>
-        <w:rPr>
-          <w:rFonts w:ascii="Times New Roman" w:hAnsi="Times New Roman" w:cs="Times New Roman"/>
-          <w:b/>
-          <w:bCs/>
+        <w:t xml:space="preserve">Het aantal stappen is per oplossing altijd hetzelfde, omdat de </w:t>
+      </w:r>
+      <w:proofErr w:type="spellStart"/>
+      <w:r>
+        <w:rPr>
+          <w:rFonts w:ascii="Times New Roman" w:hAnsi="Times New Roman" w:cs="Times New Roman"/>
           <w:i/>
           <w:iCs/>
         </w:rPr>
-        <w:t>:</w:t>
-      </w:r>
-    </w:p>
-    <w:p>
-      <w:pPr>
-        <w:rPr>
-          <w:rFonts w:ascii="Times New Roman" w:hAnsi="Times New Roman" w:cs="Times New Roman"/>
-        </w:rPr>
-      </w:pPr>
-      <w:r>
-        <w:rPr>
-          <w:rFonts w:ascii="Times New Roman" w:hAnsi="Times New Roman" w:cs="Times New Roman"/>
-        </w:rPr>
-        <w:t xml:space="preserve">Wij hebben nagedacht over verschillende eisen die wij aan onze </w:t>
-      </w:r>
-      <w:proofErr w:type="spellStart"/>
-      <w:r>
-        <w:rPr>
-          <w:rFonts w:ascii="Times New Roman" w:hAnsi="Times New Roman" w:cs="Times New Roman"/>
-        </w:rPr>
-        <w:t>solver</w:t>
+        <w:t>breadth</w:t>
       </w:r>
       <w:proofErr w:type="spellEnd"/>
       <w:r>
         <w:rPr>
           <w:rFonts w:ascii="Times New Roman" w:hAnsi="Times New Roman" w:cs="Times New Roman"/>
-        </w:rPr>
-        <w:t xml:space="preserve"> willen stellen:</w:t>
-      </w:r>
-    </w:p>
-    <w:p>
-      <w:pPr>
-        <w:pStyle w:val="Lijstalinea"/>
-        <w:numPr>
-          <w:ilvl w:val="0"/>
-          <w:numId w:val="2"/>
-        </w:numPr>
-        <w:rPr>
-          <w:rFonts w:ascii="Times New Roman" w:hAnsi="Times New Roman" w:cs="Times New Roman"/>
-        </w:rPr>
-      </w:pPr>
-      <w:r>
-        <w:rPr>
-          <w:rFonts w:ascii="Times New Roman" w:hAnsi="Times New Roman" w:cs="Times New Roman"/>
-        </w:rPr>
-        <w:t xml:space="preserve">Bij het herhalen van een </w:t>
-      </w:r>
-      <w:proofErr w:type="spellStart"/>
-      <w:r>
-        <w:rPr>
-          <w:rFonts w:ascii="Times New Roman" w:hAnsi="Times New Roman" w:cs="Times New Roman"/>
-        </w:rPr>
-        <w:t>solver</w:t>
-      </w:r>
-      <w:proofErr w:type="spellEnd"/>
-      <w:r>
-        <w:rPr>
-          <w:rFonts w:ascii="Times New Roman" w:hAnsi="Times New Roman" w:cs="Times New Roman"/>
-        </w:rPr>
-        <w:t xml:space="preserve"> (steekproef) via solver.py moet </w:t>
-      </w:r>
-      <w:r>
-        <w:rPr>
-          <w:rFonts w:ascii="Times New Roman" w:hAnsi="Times New Roman" w:cs="Times New Roman"/>
-        </w:rPr>
-        <w:t xml:space="preserve">de </w:t>
-      </w:r>
-      <w:proofErr w:type="spellStart"/>
-      <w:r>
-        <w:rPr>
-          <w:rFonts w:ascii="Times New Roman" w:hAnsi="Times New Roman" w:cs="Times New Roman"/>
-        </w:rPr>
-        <w:t>solver</w:t>
-      </w:r>
-      <w:proofErr w:type="spellEnd"/>
-      <w:r>
-        <w:rPr>
-          <w:rFonts w:ascii="Times New Roman" w:hAnsi="Times New Roman" w:cs="Times New Roman"/>
-        </w:rPr>
-        <w:t xml:space="preserve"> echt</w:t>
-      </w:r>
-      <w:r>
-        <w:rPr>
-          <w:rFonts w:ascii="Times New Roman" w:hAnsi="Times New Roman" w:cs="Times New Roman"/>
-        </w:rPr>
-        <w:t xml:space="preserve"> opnieuw beginnen</w:t>
-      </w:r>
-      <w:r>
-        <w:rPr>
-          <w:rFonts w:ascii="Times New Roman" w:hAnsi="Times New Roman" w:cs="Times New Roman"/>
-        </w:rPr>
-        <w:t xml:space="preserve"> (dus het mag geen oude output.csv gebruiken).</w:t>
-      </w:r>
-    </w:p>
-    <w:p>
-      <w:pPr>
-        <w:pStyle w:val="Lijstalinea"/>
-        <w:numPr>
-          <w:ilvl w:val="0"/>
-          <w:numId w:val="2"/>
-        </w:numPr>
-        <w:rPr>
-          <w:rFonts w:ascii="Times New Roman" w:hAnsi="Times New Roman" w:cs="Times New Roman"/>
-        </w:rPr>
-      </w:pPr>
-      <w:r>
-        <w:rPr>
-          <w:rFonts w:ascii="Times New Roman" w:hAnsi="Times New Roman" w:cs="Times New Roman"/>
-        </w:rPr>
-        <w:t xml:space="preserve">Hij mag opslag gebruiken tot 2GB (peak memory </w:t>
-      </w:r>
-      <w:proofErr w:type="spellStart"/>
-      <w:r>
-        <w:rPr>
-          <w:rFonts w:ascii="Times New Roman" w:hAnsi="Times New Roman" w:cs="Times New Roman"/>
-        </w:rPr>
-        <w:t>usage</w:t>
-      </w:r>
-      <w:proofErr w:type="spellEnd"/>
-      <w:r>
-        <w:rPr>
-          <w:rFonts w:ascii="Times New Roman" w:hAnsi="Times New Roman" w:cs="Times New Roman"/>
-        </w:rPr>
-        <w:t xml:space="preserve">). Hiervoor gaan we dit gebruiken: </w:t>
-      </w:r>
-      <w:hyperlink r:id="rId5" w:history="1">
-        <w:r>
-          <w:rPr>
-            <w:rStyle w:val="Hyperlink"/>
-            <w:rFonts w:ascii="Times New Roman" w:hAnsi="Times New Roman" w:cs="Times New Roman"/>
-          </w:rPr>
-          <w:t>https://www.geeksforgeeks.org/monitoring-memory-usage-of-a-running-python-program/</w:t>
-        </w:r>
-      </w:hyperlink>
-      <w:r>
-        <w:rPr>
-          <w:rFonts w:ascii="Times New Roman" w:hAnsi="Times New Roman" w:cs="Times New Roman"/>
-        </w:rPr>
-        <w:t xml:space="preserve"> </w:t>
-      </w:r>
-    </w:p>
-    <w:p>
-      <w:pPr>
-        <w:pStyle w:val="Lijstalinea"/>
-        <w:numPr>
-          <w:ilvl w:val="0"/>
-          <w:numId w:val="2"/>
-        </w:numPr>
-        <w:rPr>
-          <w:rFonts w:ascii="Times New Roman" w:hAnsi="Times New Roman" w:cs="Times New Roman"/>
-        </w:rPr>
-      </w:pPr>
-      <w:proofErr w:type="spellStart"/>
-      <w:r>
-        <w:rPr>
-          <w:rFonts w:ascii="Times New Roman" w:hAnsi="Times New Roman" w:cs="Times New Roman"/>
-        </w:rPr>
-        <w:t>Solvers</w:t>
-      </w:r>
-      <w:proofErr w:type="spellEnd"/>
-      <w:r>
-        <w:rPr>
-          <w:rFonts w:ascii="Times New Roman" w:hAnsi="Times New Roman" w:cs="Times New Roman"/>
-        </w:rPr>
-        <w:t xml:space="preserve"> moeten ook voldoen aan style50</w:t>
-      </w:r>
-      <w:r>
-        <w:rPr>
-          <w:rFonts w:ascii="Times New Roman" w:hAnsi="Times New Roman" w:cs="Times New Roman"/>
-        </w:rPr>
-        <w:t xml:space="preserve">, </w:t>
-      </w:r>
-      <w:r>
-        <w:rPr>
-          <w:rFonts w:ascii="Times New Roman" w:hAnsi="Times New Roman" w:cs="Times New Roman"/>
-        </w:rPr>
-        <w:t>flake8 &amp; type hints</w:t>
-      </w:r>
-      <w:r>
-        <w:rPr>
-          <w:rFonts w:ascii="Times New Roman" w:hAnsi="Times New Roman" w:cs="Times New Roman"/>
-        </w:rPr>
-        <w:t>.</w:t>
-      </w:r>
-    </w:p>
-    <w:p>
-      <w:pPr>
-        <w:pStyle w:val="Lijstalinea"/>
-        <w:numPr>
-          <w:ilvl w:val="0"/>
-          <w:numId w:val="2"/>
-        </w:numPr>
-        <w:rPr>
-          <w:rFonts w:ascii="Times New Roman" w:hAnsi="Times New Roman" w:cs="Times New Roman"/>
-        </w:rPr>
-      </w:pPr>
-      <w:r>
-        <w:rPr>
-          <w:rFonts w:ascii="Times New Roman" w:hAnsi="Times New Roman" w:cs="Times New Roman"/>
-        </w:rPr>
-        <w:t xml:space="preserve">Voor vergelijkingsmateriaal: de </w:t>
-      </w:r>
-      <w:proofErr w:type="spellStart"/>
-      <w:r>
-        <w:rPr>
-          <w:rFonts w:ascii="Times New Roman" w:hAnsi="Times New Roman" w:cs="Times New Roman"/>
-        </w:rPr>
-        <w:t>solver</w:t>
-      </w:r>
-      <w:proofErr w:type="spellEnd"/>
-      <w:r>
-        <w:rPr>
-          <w:rFonts w:ascii="Times New Roman" w:hAnsi="Times New Roman" w:cs="Times New Roman"/>
-        </w:rPr>
-        <w:t xml:space="preserve"> moet </w:t>
-      </w:r>
-      <w:proofErr w:type="spellStart"/>
-      <w:proofErr w:type="gramStart"/>
-      <w:r>
-        <w:rPr>
-          <w:rFonts w:ascii="Times New Roman" w:hAnsi="Times New Roman" w:cs="Times New Roman"/>
-        </w:rPr>
-        <w:t>seed</w:t>
-      </w:r>
-      <w:proofErr w:type="spellEnd"/>
-      <w:r>
-        <w:rPr>
-          <w:rFonts w:ascii="Times New Roman" w:hAnsi="Times New Roman" w:cs="Times New Roman"/>
-        </w:rPr>
-        <w:t>(</w:t>
-      </w:r>
-      <w:proofErr w:type="gramEnd"/>
-      <w:r>
-        <w:rPr>
-          <w:rFonts w:ascii="Times New Roman" w:hAnsi="Times New Roman" w:cs="Times New Roman"/>
-        </w:rPr>
-        <w:t xml:space="preserve">123456789) gebruiken. Maar aangeraden wordt om bij het testen dit nog niet te doen om te kijken hoe de </w:t>
-      </w:r>
-      <w:proofErr w:type="spellStart"/>
-      <w:r>
-        <w:rPr>
-          <w:rFonts w:ascii="Times New Roman" w:hAnsi="Times New Roman" w:cs="Times New Roman"/>
-        </w:rPr>
-        <w:t>solver</w:t>
-      </w:r>
-      <w:proofErr w:type="spellEnd"/>
-      <w:r>
-        <w:rPr>
-          <w:rFonts w:ascii="Times New Roman" w:hAnsi="Times New Roman" w:cs="Times New Roman"/>
-        </w:rPr>
-        <w:t xml:space="preserve"> werkt in verschillende methoden</w:t>
-      </w:r>
-      <w:r>
-        <w:rPr>
-          <w:rFonts w:ascii="Times New Roman" w:hAnsi="Times New Roman" w:cs="Times New Roman"/>
-        </w:rPr>
-        <w:t>.</w:t>
-      </w:r>
-    </w:p>
-    <w:p>
-      <w:pPr>
-        <w:pStyle w:val="Lijstalinea"/>
-        <w:numPr>
-          <w:ilvl w:val="0"/>
-          <w:numId w:val="2"/>
-        </w:numPr>
-        <w:rPr>
-          <w:rFonts w:ascii="Times New Roman" w:hAnsi="Times New Roman" w:cs="Times New Roman"/>
-        </w:rPr>
-      </w:pPr>
-      <w:r>
-        <w:rPr>
-          <w:rFonts w:ascii="Times New Roman" w:hAnsi="Times New Roman" w:cs="Times New Roman"/>
-        </w:rPr>
-        <w:t>Resultaten zijn pas relevant als het experiment herhaal</w:t>
-      </w:r>
-      <w:r>
-        <w:rPr>
-          <w:rFonts w:ascii="Times New Roman" w:hAnsi="Times New Roman" w:cs="Times New Roman"/>
-        </w:rPr>
-        <w:t>d</w:t>
-      </w:r>
-      <w:r>
-        <w:rPr>
-          <w:rFonts w:ascii="Times New Roman" w:hAnsi="Times New Roman" w:cs="Times New Roman"/>
-        </w:rPr>
-        <w:t xml:space="preserve"> wordt tot het minstens 10 seconden duurt.</w:t>
-      </w:r>
-      <w:r>
-        <w:rPr>
-          <w:rFonts w:ascii="Times New Roman" w:hAnsi="Times New Roman" w:cs="Times New Roman"/>
-        </w:rPr>
-        <w:t xml:space="preserve"> Dit om te voorkomen dat we conclusies gaan trekken op basis van een vergelijking van bijvoorbeeld een </w:t>
-      </w:r>
-      <w:proofErr w:type="spellStart"/>
-      <w:r>
-        <w:rPr>
-          <w:rFonts w:ascii="Times New Roman" w:hAnsi="Times New Roman" w:cs="Times New Roman"/>
-        </w:rPr>
-        <w:t>solver</w:t>
-      </w:r>
-      <w:proofErr w:type="spellEnd"/>
-      <w:r>
-        <w:rPr>
-          <w:rFonts w:ascii="Times New Roman" w:hAnsi="Times New Roman" w:cs="Times New Roman"/>
-        </w:rPr>
-        <w:t xml:space="preserve"> die 400 ms duurt en een </w:t>
-      </w:r>
-      <w:proofErr w:type="spellStart"/>
-      <w:r>
-        <w:rPr>
-          <w:rFonts w:ascii="Times New Roman" w:hAnsi="Times New Roman" w:cs="Times New Roman"/>
-        </w:rPr>
-        <w:t>solver</w:t>
-      </w:r>
-      <w:proofErr w:type="spellEnd"/>
-      <w:r>
-        <w:rPr>
-          <w:rFonts w:ascii="Times New Roman" w:hAnsi="Times New Roman" w:cs="Times New Roman"/>
-        </w:rPr>
-        <w:t xml:space="preserve"> die 350 ms duurt.</w:t>
-      </w:r>
-    </w:p>
-    <w:p>
-      <w:pPr>
-        <w:pStyle w:val="Lijstalinea"/>
-        <w:numPr>
-          <w:ilvl w:val="0"/>
-          <w:numId w:val="2"/>
-        </w:numPr>
-        <w:rPr>
-          <w:rFonts w:ascii="Times New Roman" w:hAnsi="Times New Roman" w:cs="Times New Roman"/>
-        </w:rPr>
-      </w:pPr>
-      <w:r>
-        <w:rPr>
-          <w:rFonts w:ascii="Times New Roman" w:hAnsi="Times New Roman" w:cs="Times New Roman"/>
-        </w:rPr>
-        <w:t xml:space="preserve">We willen alles vergelijken </w:t>
-      </w:r>
-      <w:r>
-        <w:rPr>
-          <w:rFonts w:ascii="Times New Roman" w:hAnsi="Times New Roman" w:cs="Times New Roman"/>
-        </w:rPr>
-        <w:t xml:space="preserve">onder </w:t>
-      </w:r>
-      <w:r>
-        <w:rPr>
-          <w:rFonts w:ascii="Times New Roman" w:hAnsi="Times New Roman" w:cs="Times New Roman"/>
-        </w:rPr>
-        <w:t>dezelfde</w:t>
-      </w:r>
-      <w:r>
-        <w:rPr>
-          <w:rFonts w:ascii="Times New Roman" w:hAnsi="Times New Roman" w:cs="Times New Roman"/>
-        </w:rPr>
-        <w:t xml:space="preserve"> omstandigheden (</w:t>
-      </w:r>
-      <w:r>
-        <w:rPr>
-          <w:rFonts w:ascii="Times New Roman" w:hAnsi="Times New Roman" w:cs="Times New Roman"/>
-        </w:rPr>
-        <w:t>dus het</w:t>
-      </w:r>
-      <w:r>
-        <w:rPr>
-          <w:rFonts w:ascii="Times New Roman" w:hAnsi="Times New Roman" w:cs="Times New Roman"/>
-        </w:rPr>
-        <w:t>zelf</w:t>
-      </w:r>
-      <w:r>
-        <w:rPr>
-          <w:rFonts w:ascii="Times New Roman" w:hAnsi="Times New Roman" w:cs="Times New Roman"/>
-        </w:rPr>
-        <w:t>de</w:t>
-      </w:r>
-      <w:r>
-        <w:rPr>
-          <w:rFonts w:ascii="Times New Roman" w:hAnsi="Times New Roman" w:cs="Times New Roman"/>
-        </w:rPr>
-        <w:t xml:space="preserve"> spel, </w:t>
-      </w:r>
-      <w:r>
-        <w:rPr>
-          <w:rFonts w:ascii="Times New Roman" w:hAnsi="Times New Roman" w:cs="Times New Roman"/>
-        </w:rPr>
-        <w:t>de</w:t>
-      </w:r>
-      <w:r>
-        <w:rPr>
-          <w:rFonts w:ascii="Times New Roman" w:hAnsi="Times New Roman" w:cs="Times New Roman"/>
-        </w:rPr>
-        <w:t>zelfde keer herhalen)</w:t>
-      </w:r>
-      <w:r>
-        <w:rPr>
-          <w:rFonts w:ascii="Times New Roman" w:hAnsi="Times New Roman" w:cs="Times New Roman"/>
-        </w:rPr>
-        <w:t>.</w:t>
-      </w:r>
-    </w:p>
-    <w:p>
-      <w:pPr>
-        <w:rPr>
-          <w:rFonts w:ascii="Times New Roman" w:hAnsi="Times New Roman" w:cs="Times New Roman"/>
-        </w:rPr>
-      </w:pPr>
-    </w:p>
-    <w:p>
-      <w:pPr>
-        <w:rPr>
-          <w:rFonts w:ascii="Times New Roman" w:hAnsi="Times New Roman" w:cs="Times New Roman"/>
-        </w:rPr>
-      </w:pPr>
-    </w:p>
-    <w:p>
-      <w:pPr>
-        <w:rPr>
-          <w:rFonts w:ascii="Times New Roman" w:hAnsi="Times New Roman" w:cs="Times New Roman"/>
-          <w:b/>
-          <w:bCs/>
           <w:i/>
           <w:iCs/>
         </w:rPr>
-      </w:pPr>
+        <w:t xml:space="preserve"> </w:t>
+      </w:r>
       <w:proofErr w:type="spellStart"/>
       <w:r>
         <w:rPr>
           <w:rFonts w:ascii="Times New Roman" w:hAnsi="Times New Roman" w:cs="Times New Roman"/>
-          <w:b/>
-          <w:bCs/>
           <w:i/>
           <w:iCs/>
         </w:rPr>
-        <w:t>Solverideeen</w:t>
+        <w:t>solver</w:t>
       </w:r>
       <w:proofErr w:type="spellEnd"/>
       <w:r>
         <w:rPr>
           <w:rFonts w:ascii="Times New Roman" w:hAnsi="Times New Roman" w:cs="Times New Roman"/>
-          <w:b/>
-          <w:bCs/>
           <w:i/>
           <w:iCs/>
         </w:rPr>
-        <w:t>:</w:t>
-      </w:r>
-    </w:p>
-    <w:p>
-      <w:pPr>
-        <w:rPr>
-          <w:rFonts w:ascii="Times New Roman" w:hAnsi="Times New Roman" w:cs="Times New Roman"/>
-        </w:rPr>
-      </w:pPr>
-      <w:r>
-        <w:rPr>
-          <w:rFonts w:ascii="Times New Roman" w:hAnsi="Times New Roman" w:cs="Times New Roman"/>
-        </w:rPr>
-        <w:t xml:space="preserve">Als laatst hebben wij alvast nagedacht over verschillende </w:t>
+        <w:t xml:space="preserve"> altijd de beste oplossing opzoekt, de tijd om het spel op te lossen is vooral het onderdeel waar de heuristieken invloed op zullen hebben.</w:t>
+      </w:r>
+    </w:p>
+    <w:p>
+      <w:pPr>
+        <w:rPr>
+          <w:rFonts w:ascii="Times New Roman" w:hAnsi="Times New Roman" w:cs="Times New Roman"/>
+        </w:rPr>
+      </w:pPr>
+    </w:p>
+    <w:p>
+      <w:pPr>
+        <w:rPr>
+          <w:rFonts w:ascii="Times New Roman" w:hAnsi="Times New Roman" w:cs="Times New Roman"/>
+        </w:rPr>
+      </w:pPr>
+      <w:r>
+        <w:rPr>
+          <w:rFonts w:ascii="Times New Roman" w:hAnsi="Times New Roman" w:cs="Times New Roman"/>
+        </w:rPr>
+        <w:t xml:space="preserve">Hier de </w:t>
       </w:r>
       <w:proofErr w:type="spellStart"/>
       <w:r>
         <w:rPr>
           <w:rFonts w:ascii="Times New Roman" w:hAnsi="Times New Roman" w:cs="Times New Roman"/>
         </w:rPr>
-        <w:t>solvers</w:t>
+        <w:t>breadth</w:t>
       </w:r>
       <w:proofErr w:type="spellEnd"/>
       <w:r>
         <w:rPr>
           <w:rFonts w:ascii="Times New Roman" w:hAnsi="Times New Roman" w:cs="Times New Roman"/>
         </w:rPr>
-        <w:t xml:space="preserve"> en heuristieken voor die </w:t>
+        <w:t xml:space="preserve"> </w:t>
       </w:r>
       <w:proofErr w:type="spellStart"/>
       <w:r>
         <w:rPr>
           <w:rFonts w:ascii="Times New Roman" w:hAnsi="Times New Roman" w:cs="Times New Roman"/>
         </w:rPr>
-        <w:t>solvers</w:t>
+        <w:t>solver</w:t>
       </w:r>
       <w:proofErr w:type="spellEnd"/>
       <w:r>
         <w:rPr>
           <w:rFonts w:ascii="Times New Roman" w:hAnsi="Times New Roman" w:cs="Times New Roman"/>
         </w:rPr>
-        <w:t>:</w:t>
-      </w:r>
-    </w:p>
-    <w:p>
-      <w:pPr>
-        <w:pStyle w:val="Lijstalinea"/>
-        <w:numPr>
-          <w:ilvl w:val="0"/>
-          <w:numId w:val="2"/>
-        </w:numPr>
-        <w:rPr>
-          <w:rFonts w:ascii="Times New Roman" w:hAnsi="Times New Roman" w:cs="Times New Roman"/>
-        </w:rPr>
-      </w:pPr>
-      <w:r>
-        <w:rPr>
-          <w:rFonts w:ascii="Times New Roman" w:hAnsi="Times New Roman" w:cs="Times New Roman"/>
-        </w:rPr>
-        <w:t>Als de rode auto nog 1 plek naar rechts moet en dit kan: dit doen.</w:t>
-      </w:r>
-    </w:p>
-    <w:p>
-      <w:pPr>
-        <w:pStyle w:val="Lijstalinea"/>
-        <w:numPr>
-          <w:ilvl w:val="0"/>
-          <w:numId w:val="2"/>
-        </w:numPr>
-        <w:rPr>
-          <w:rFonts w:ascii="Times New Roman" w:hAnsi="Times New Roman" w:cs="Times New Roman"/>
-        </w:rPr>
-      </w:pPr>
-      <w:r>
-        <w:rPr>
-          <w:rFonts w:ascii="Times New Roman" w:hAnsi="Times New Roman" w:cs="Times New Roman"/>
-        </w:rPr>
-        <w:t xml:space="preserve">Een zet direct omdraaien mag niet (dus dat </w:t>
-      </w:r>
-      <w:r>
-        <w:rPr>
-          <w:rFonts w:ascii="Times New Roman" w:hAnsi="Times New Roman" w:cs="Times New Roman"/>
-        </w:rPr>
-        <w:t xml:space="preserve">een auto na 1 stap vooruit te gaan gelijk weer 1 stap </w:t>
-      </w:r>
-      <w:proofErr w:type="gramStart"/>
-      <w:r>
-        <w:rPr>
-          <w:rFonts w:ascii="Times New Roman" w:hAnsi="Times New Roman" w:cs="Times New Roman"/>
-        </w:rPr>
-        <w:t>achteruit gaat</w:t>
-      </w:r>
-      <w:proofErr w:type="gramEnd"/>
-      <w:r>
-        <w:rPr>
-          <w:rFonts w:ascii="Times New Roman" w:hAnsi="Times New Roman" w:cs="Times New Roman"/>
-        </w:rPr>
-        <w:t>)</w:t>
-      </w:r>
-      <w:r>
-        <w:rPr>
-          <w:rFonts w:ascii="Times New Roman" w:hAnsi="Times New Roman" w:cs="Times New Roman"/>
-        </w:rPr>
-        <w:t>.</w:t>
-      </w:r>
-    </w:p>
-    <w:p>
-      <w:pPr>
-        <w:pStyle w:val="Lijstalinea"/>
-        <w:numPr>
-          <w:ilvl w:val="0"/>
-          <w:numId w:val="2"/>
-        </w:numPr>
-        <w:rPr>
-          <w:rFonts w:ascii="Times New Roman" w:hAnsi="Times New Roman" w:cs="Times New Roman"/>
-        </w:rPr>
-      </w:pPr>
-      <w:r>
-        <w:rPr>
-          <w:rFonts w:ascii="Times New Roman" w:hAnsi="Times New Roman" w:cs="Times New Roman"/>
-        </w:rPr>
-        <w:lastRenderedPageBreak/>
-        <w:t>Een zelf lerend programma (</w:t>
-      </w:r>
-      <w:r>
-        <w:rPr>
-          <w:rFonts w:ascii="Times New Roman" w:hAnsi="Times New Roman" w:cs="Times New Roman"/>
-        </w:rPr>
-        <w:t xml:space="preserve">zoals de </w:t>
+        <w:t xml:space="preserve"> die game 1 10 keer oplost:</w:t>
+      </w:r>
+    </w:p>
+    <w:p>
+      <w:pPr>
+        <w:rPr>
+          <w:rFonts w:ascii="Times New Roman" w:hAnsi="Times New Roman" w:cs="Times New Roman"/>
+        </w:rPr>
+      </w:pPr>
+    </w:p>
+    <w:p>
+      <w:pPr>
+        <w:rPr>
+          <w:rFonts w:ascii="Times New Roman" w:hAnsi="Times New Roman" w:cs="Times New Roman"/>
+        </w:rPr>
+      </w:pPr>
+      <w:r>
+        <w:rPr>
+          <w:rFonts w:ascii="Times New Roman" w:hAnsi="Times New Roman" w:cs="Times New Roman"/>
+          <w:noProof/>
+        </w:rPr>
+        <w:drawing>
+          <wp:inline distT="0" distB="0" distL="0" distR="0" wp14:anchorId="50883FA9" wp14:editId="0829B0FE">
+            <wp:extent cx="4108609" cy="1933303"/>
+            <wp:effectExtent l="0" t="0" r="0" b="0"/>
+            <wp:docPr id="1908389295" name="Afbeelding 1" descr="Afbeelding met tekst, schermopname, Lettertype&#10;&#10;Automatisch gegenereerde beschrijving"/>
+            <wp:cNvGraphicFramePr>
+              <a:graphicFrameLocks xmlns:a="http://schemas.openxmlformats.org/drawingml/2006/main" noChangeAspect="1"/>
+            </wp:cNvGraphicFramePr>
+            <a:graphic xmlns:a="http://schemas.openxmlformats.org/drawingml/2006/main">
+              <a:graphicData uri="http://schemas.openxmlformats.org/drawingml/2006/picture">
+                <pic:pic xmlns:pic="http://schemas.openxmlformats.org/drawingml/2006/picture">
+                  <pic:nvPicPr>
+                    <pic:cNvPr id="1908389295" name="Afbeelding 1" descr="Afbeelding met tekst, schermopname, Lettertype&#10;&#10;Automatisch gegenereerde beschrijving"/>
+                    <pic:cNvPicPr/>
+                  </pic:nvPicPr>
+                  <pic:blipFill>
+                    <a:blip r:embed="rId5" cstate="print">
+                      <a:extLst>
+                        <a:ext uri="{28A0092B-C50C-407E-A947-70E740481C1C}">
+                          <a14:useLocalDpi xmlns:a14="http://schemas.microsoft.com/office/drawing/2010/main" val="0"/>
+                        </a:ext>
+                      </a:extLst>
+                    </a:blip>
+                    <a:stretch>
+                      <a:fillRect/>
+                    </a:stretch>
+                  </pic:blipFill>
+                  <pic:spPr>
+                    <a:xfrm>
+                      <a:off x="0" y="0"/>
+                      <a:ext cx="4123905" cy="1940500"/>
+                    </a:xfrm>
+                    <a:prstGeom prst="rect">
+                      <a:avLst/>
+                    </a:prstGeom>
+                  </pic:spPr>
+                </pic:pic>
+              </a:graphicData>
+            </a:graphic>
+          </wp:inline>
+        </w:drawing>
+      </w:r>
+    </w:p>
+    <w:p>
+      <w:pPr>
+        <w:rPr>
+          <w:rFonts w:ascii="Times New Roman" w:hAnsi="Times New Roman" w:cs="Times New Roman"/>
+        </w:rPr>
+      </w:pPr>
+    </w:p>
+    <w:p>
+      <w:pPr>
+        <w:rPr>
+          <w:rFonts w:ascii="Times New Roman" w:hAnsi="Times New Roman" w:cs="Times New Roman"/>
+        </w:rPr>
+      </w:pPr>
+    </w:p>
+    <w:p>
+      <w:pPr>
+        <w:rPr>
+          <w:rFonts w:ascii="Times New Roman" w:hAnsi="Times New Roman" w:cs="Times New Roman"/>
+        </w:rPr>
+      </w:pPr>
+    </w:p>
+    <w:p>
+      <w:pPr>
+        <w:rPr>
+          <w:rFonts w:ascii="Times New Roman" w:hAnsi="Times New Roman" w:cs="Times New Roman"/>
+        </w:rPr>
+      </w:pPr>
+    </w:p>
+    <w:p>
+      <w:pPr>
+        <w:rPr>
+          <w:rFonts w:ascii="Times New Roman" w:hAnsi="Times New Roman" w:cs="Times New Roman"/>
+        </w:rPr>
+      </w:pPr>
+    </w:p>
+    <w:p>
+      <w:pPr>
+        <w:rPr>
+          <w:rFonts w:ascii="Times New Roman" w:hAnsi="Times New Roman" w:cs="Times New Roman"/>
+        </w:rPr>
+      </w:pPr>
+    </w:p>
+    <w:p>
+      <w:pPr>
+        <w:rPr>
+          <w:rFonts w:ascii="Times New Roman" w:hAnsi="Times New Roman" w:cs="Times New Roman"/>
+        </w:rPr>
+      </w:pPr>
+    </w:p>
+    <w:p>
+      <w:pPr>
+        <w:rPr>
+          <w:rFonts w:ascii="Times New Roman" w:hAnsi="Times New Roman" w:cs="Times New Roman"/>
+        </w:rPr>
+      </w:pPr>
+    </w:p>
+    <w:p>
+      <w:pPr>
+        <w:rPr>
+          <w:rFonts w:ascii="Times New Roman" w:hAnsi="Times New Roman" w:cs="Times New Roman"/>
+        </w:rPr>
+      </w:pPr>
+    </w:p>
+    <w:p>
+      <w:pPr>
+        <w:rPr>
+          <w:rFonts w:ascii="Times New Roman" w:hAnsi="Times New Roman" w:cs="Times New Roman"/>
+        </w:rPr>
+      </w:pPr>
+    </w:p>
+    <w:p>
+      <w:pPr>
+        <w:rPr>
+          <w:rFonts w:ascii="Times New Roman" w:hAnsi="Times New Roman" w:cs="Times New Roman"/>
+        </w:rPr>
+      </w:pPr>
+    </w:p>
+    <w:p>
+      <w:pPr>
+        <w:rPr>
+          <w:rFonts w:ascii="Times New Roman" w:hAnsi="Times New Roman" w:cs="Times New Roman"/>
+        </w:rPr>
+      </w:pPr>
+      <w:r>
+        <w:rPr>
+          <w:rFonts w:ascii="Times New Roman" w:hAnsi="Times New Roman" w:cs="Times New Roman"/>
+        </w:rPr>
+        <w:t xml:space="preserve">Hier de </w:t>
       </w:r>
       <w:proofErr w:type="spellStart"/>
       <w:r>
         <w:rPr>
           <w:rFonts w:ascii="Times New Roman" w:hAnsi="Times New Roman" w:cs="Times New Roman"/>
         </w:rPr>
-        <w:t>always_improve_solver</w:t>
+        <w:t>breadth</w:t>
       </w:r>
       <w:proofErr w:type="spellEnd"/>
       <w:r>
         <w:rPr>
           <w:rFonts w:ascii="Times New Roman" w:hAnsi="Times New Roman" w:cs="Times New Roman"/>
         </w:rPr>
-        <w:t xml:space="preserve">, alleen valt dit eigenlijk nog niet onder de eisen, omdat deze </w:t>
+        <w:t xml:space="preserve"> </w:t>
       </w:r>
       <w:proofErr w:type="spellStart"/>
       <w:r>
@@ -944,261 +672,108 @@
         <w:rPr>
           <w:rFonts w:ascii="Times New Roman" w:hAnsi="Times New Roman" w:cs="Times New Roman"/>
         </w:rPr>
-        <w:t xml:space="preserve"> output.csv gebruikt als info</w:t>
-      </w:r>
-      <w:r>
-        <w:rPr>
-          <w:rFonts w:ascii="Times New Roman" w:hAnsi="Times New Roman" w:cs="Times New Roman"/>
-        </w:rPr>
-        <w:t>)</w:t>
-      </w:r>
-      <w:r>
-        <w:rPr>
-          <w:rFonts w:ascii="Times New Roman" w:hAnsi="Times New Roman" w:cs="Times New Roman"/>
-        </w:rPr>
-        <w:t>.</w:t>
-      </w:r>
-    </w:p>
-    <w:p>
-      <w:pPr>
-        <w:pStyle w:val="Lijstalinea"/>
-        <w:numPr>
-          <w:ilvl w:val="0"/>
-          <w:numId w:val="2"/>
-        </w:numPr>
-        <w:rPr>
-          <w:rFonts w:ascii="Times New Roman" w:hAnsi="Times New Roman" w:cs="Times New Roman"/>
-        </w:rPr>
-      </w:pPr>
-      <w:r>
-        <w:rPr>
-          <w:rFonts w:ascii="Times New Roman" w:hAnsi="Times New Roman" w:cs="Times New Roman"/>
-        </w:rPr>
-        <w:t xml:space="preserve">Score geven aan moves (zoals bij schaken) en dan de beste score kiezen (met bepaalde </w:t>
-      </w:r>
-      <w:proofErr w:type="gramStart"/>
-      <w:r>
-        <w:rPr>
-          <w:rFonts w:ascii="Times New Roman" w:hAnsi="Times New Roman" w:cs="Times New Roman"/>
-        </w:rPr>
-        <w:t>kans</w:t>
-      </w:r>
-      <w:proofErr w:type="gramEnd"/>
-      <w:r>
-        <w:rPr>
-          <w:rFonts w:ascii="Times New Roman" w:hAnsi="Times New Roman" w:cs="Times New Roman"/>
-        </w:rPr>
-        <w:t>?)</w:t>
-      </w:r>
-      <w:r>
-        <w:rPr>
-          <w:rFonts w:ascii="Times New Roman" w:hAnsi="Times New Roman" w:cs="Times New Roman"/>
-        </w:rPr>
-        <w:t xml:space="preserve"> -&gt; lijkt op A*.</w:t>
-      </w:r>
-    </w:p>
-    <w:p>
-      <w:pPr>
-        <w:pStyle w:val="Lijstalinea"/>
-        <w:numPr>
-          <w:ilvl w:val="0"/>
-          <w:numId w:val="2"/>
-        </w:numPr>
-        <w:rPr>
-          <w:rFonts w:ascii="Times New Roman" w:hAnsi="Times New Roman" w:cs="Times New Roman"/>
-        </w:rPr>
-      </w:pPr>
-      <w:r>
-        <w:rPr>
-          <w:rFonts w:ascii="Times New Roman" w:hAnsi="Times New Roman" w:cs="Times New Roman"/>
-        </w:rPr>
-        <w:t>A*, aantal stappen tot de oplossen proberen te berekenen.</w:t>
-      </w:r>
-    </w:p>
-    <w:p>
-      <w:pPr>
-        <w:pStyle w:val="Lijstalinea"/>
-        <w:numPr>
-          <w:ilvl w:val="0"/>
-          <w:numId w:val="2"/>
-        </w:numPr>
-        <w:rPr>
-          <w:rFonts w:ascii="Times New Roman" w:hAnsi="Times New Roman" w:cs="Times New Roman"/>
-        </w:rPr>
-      </w:pPr>
-      <w:r>
-        <w:rPr>
-          <w:rFonts w:ascii="Times New Roman" w:hAnsi="Times New Roman" w:cs="Times New Roman"/>
-        </w:rPr>
-        <w:t>Een rode auto naar rechts bewegen als dit kan: d</w:t>
-      </w:r>
-      <w:r>
-        <w:rPr>
-          <w:rFonts w:ascii="Times New Roman" w:hAnsi="Times New Roman" w:cs="Times New Roman"/>
-        </w:rPr>
-        <w:t>it doen</w:t>
-      </w:r>
-      <w:r>
-        <w:rPr>
-          <w:rFonts w:ascii="Times New Roman" w:hAnsi="Times New Roman" w:cs="Times New Roman"/>
-        </w:rPr>
-        <w:t xml:space="preserve"> met een hoge kans (maar </w:t>
-      </w:r>
-      <w:r>
-        <w:rPr>
-          <w:rFonts w:ascii="Times New Roman" w:hAnsi="Times New Roman" w:cs="Times New Roman"/>
-        </w:rPr>
-        <w:t>de rode auto moet ook nog wel naar links kunnen bewegen</w:t>
-      </w:r>
-      <w:r>
-        <w:rPr>
-          <w:rFonts w:ascii="Times New Roman" w:hAnsi="Times New Roman" w:cs="Times New Roman"/>
-        </w:rPr>
-        <w:t>)</w:t>
-      </w:r>
-      <w:r>
-        <w:rPr>
-          <w:rFonts w:ascii="Times New Roman" w:hAnsi="Times New Roman" w:cs="Times New Roman"/>
-        </w:rPr>
-        <w:t>.</w:t>
-      </w:r>
-    </w:p>
-    <w:p>
-      <w:pPr>
-        <w:pStyle w:val="Lijstalinea"/>
-        <w:numPr>
-          <w:ilvl w:val="0"/>
-          <w:numId w:val="2"/>
-        </w:numPr>
-        <w:rPr>
-          <w:rFonts w:ascii="Times New Roman" w:hAnsi="Times New Roman" w:cs="Times New Roman"/>
-        </w:rPr>
-      </w:pPr>
-      <w:r>
-        <w:rPr>
-          <w:rFonts w:ascii="Times New Roman" w:hAnsi="Times New Roman" w:cs="Times New Roman"/>
-        </w:rPr>
-        <w:t>Bij kleine borden moeten bepaalde auto</w:t>
-      </w:r>
-      <w:r>
-        <w:rPr>
-          <w:rFonts w:ascii="Times New Roman" w:hAnsi="Times New Roman" w:cs="Times New Roman"/>
-        </w:rPr>
-        <w:t>’</w:t>
-      </w:r>
-      <w:r>
-        <w:rPr>
-          <w:rFonts w:ascii="Times New Roman" w:hAnsi="Times New Roman" w:cs="Times New Roman"/>
-        </w:rPr>
-        <w:t xml:space="preserve">s </w:t>
-      </w:r>
-      <w:r>
-        <w:rPr>
-          <w:rFonts w:ascii="Times New Roman" w:hAnsi="Times New Roman" w:cs="Times New Roman"/>
-        </w:rPr>
-        <w:t>in een rij op één bepaalde specifieke plek</w:t>
-      </w:r>
-      <w:r>
-        <w:rPr>
-          <w:rFonts w:ascii="Times New Roman" w:hAnsi="Times New Roman" w:cs="Times New Roman"/>
-        </w:rPr>
-        <w:t xml:space="preserve"> staan voor een oplossing, </w:t>
-      </w:r>
-      <w:r>
-        <w:rPr>
-          <w:rFonts w:ascii="Times New Roman" w:hAnsi="Times New Roman" w:cs="Times New Roman"/>
-        </w:rPr>
-        <w:t xml:space="preserve">en dan </w:t>
-      </w:r>
-      <w:r>
-        <w:rPr>
-          <w:rFonts w:ascii="Times New Roman" w:hAnsi="Times New Roman" w:cs="Times New Roman"/>
-        </w:rPr>
-        <w:t>dit implementeren</w:t>
-      </w:r>
-      <w:r>
-        <w:rPr>
-          <w:rFonts w:ascii="Times New Roman" w:hAnsi="Times New Roman" w:cs="Times New Roman"/>
-        </w:rPr>
-        <w:t>.</w:t>
-      </w:r>
-    </w:p>
-    <w:p>
-      <w:pPr>
-        <w:pStyle w:val="Lijstalinea"/>
-        <w:numPr>
-          <w:ilvl w:val="0"/>
-          <w:numId w:val="2"/>
-        </w:numPr>
-        <w:rPr>
-          <w:rFonts w:ascii="Times New Roman" w:hAnsi="Times New Roman" w:cs="Times New Roman"/>
-        </w:rPr>
-      </w:pPr>
-      <w:r>
-        <w:rPr>
-          <w:rFonts w:ascii="Times New Roman" w:hAnsi="Times New Roman" w:cs="Times New Roman"/>
-        </w:rPr>
-        <w:t>Terug</w:t>
-      </w:r>
-      <w:r>
-        <w:rPr>
-          <w:rFonts w:ascii="Times New Roman" w:hAnsi="Times New Roman" w:cs="Times New Roman"/>
-        </w:rPr>
-        <w:t xml:space="preserve"> </w:t>
-      </w:r>
-      <w:r>
-        <w:rPr>
-          <w:rFonts w:ascii="Times New Roman" w:hAnsi="Times New Roman" w:cs="Times New Roman"/>
-        </w:rPr>
-        <w:t>redeneren vanuit de oplossing? Je kunt dan bijvoorbeeld 4 stappen terug</w:t>
-      </w:r>
-      <w:r>
-        <w:rPr>
-          <w:rFonts w:ascii="Times New Roman" w:hAnsi="Times New Roman" w:cs="Times New Roman"/>
-        </w:rPr>
-        <w:t xml:space="preserve"> </w:t>
-      </w:r>
-      <w:r>
-        <w:rPr>
-          <w:rFonts w:ascii="Times New Roman" w:hAnsi="Times New Roman" w:cs="Times New Roman"/>
-        </w:rPr>
-        <w:t>redeneren en d</w:t>
-      </w:r>
-      <w:r>
-        <w:rPr>
-          <w:rFonts w:ascii="Times New Roman" w:hAnsi="Times New Roman" w:cs="Times New Roman"/>
-        </w:rPr>
-        <w:t>at</w:t>
-      </w:r>
-      <w:r>
-        <w:rPr>
-          <w:rFonts w:ascii="Times New Roman" w:hAnsi="Times New Roman" w:cs="Times New Roman"/>
-        </w:rPr>
-        <w:t xml:space="preserve"> allemaal opslaan: je weet dan welke zetten je moet doen als je in zo’n staat beland.</w:t>
-      </w:r>
-    </w:p>
-    <w:p>
-      <w:pPr>
-        <w:pStyle w:val="Lijstalinea"/>
-        <w:numPr>
-          <w:ilvl w:val="0"/>
-          <w:numId w:val="2"/>
-        </w:numPr>
-        <w:rPr>
-          <w:rFonts w:ascii="Times New Roman" w:hAnsi="Times New Roman" w:cs="Times New Roman"/>
-        </w:rPr>
-      </w:pPr>
-      <w:r>
-        <w:rPr>
-          <w:rFonts w:ascii="Times New Roman" w:hAnsi="Times New Roman" w:cs="Times New Roman"/>
-        </w:rPr>
-        <w:t>Reken zo veel mogelijk uit (tot je memory op is) en stop dit in een graaf</w:t>
-      </w:r>
-      <w:r>
-        <w:rPr>
-          <w:rFonts w:ascii="Times New Roman" w:hAnsi="Times New Roman" w:cs="Times New Roman"/>
-        </w:rPr>
-        <w:t>.</w:t>
+        <w:t xml:space="preserve"> die game 3 10 keer oplost:</w:t>
+      </w:r>
+    </w:p>
+    <w:p>
+      <w:pPr>
+        <w:rPr>
+          <w:rFonts w:ascii="Times New Roman" w:hAnsi="Times New Roman" w:cs="Times New Roman"/>
+        </w:rPr>
+      </w:pPr>
+    </w:p>
+    <w:p>
+      <w:pPr>
+        <w:rPr>
+          <w:rFonts w:ascii="Times New Roman" w:hAnsi="Times New Roman" w:cs="Times New Roman"/>
+        </w:rPr>
+      </w:pPr>
+      <w:r>
+        <w:rPr>
+          <w:rFonts w:ascii="Times New Roman" w:hAnsi="Times New Roman" w:cs="Times New Roman"/>
+          <w:noProof/>
+        </w:rPr>
+        <w:drawing>
+          <wp:inline distT="0" distB="0" distL="0" distR="0" wp14:anchorId="7A6A5270" wp14:editId="6BF62C69">
+            <wp:extent cx="4249783" cy="1980513"/>
+            <wp:effectExtent l="0" t="0" r="5080" b="1270"/>
+            <wp:docPr id="119056052" name="Afbeelding 2" descr="Afbeelding met tekst, schermopname, Lettertype, ontwerp&#10;&#10;Automatisch gegenereerde beschrijving"/>
+            <wp:cNvGraphicFramePr>
+              <a:graphicFrameLocks xmlns:a="http://schemas.openxmlformats.org/drawingml/2006/main" noChangeAspect="1"/>
+            </wp:cNvGraphicFramePr>
+            <a:graphic xmlns:a="http://schemas.openxmlformats.org/drawingml/2006/main">
+              <a:graphicData uri="http://schemas.openxmlformats.org/drawingml/2006/picture">
+                <pic:pic xmlns:pic="http://schemas.openxmlformats.org/drawingml/2006/picture">
+                  <pic:nvPicPr>
+                    <pic:cNvPr id="119056052" name="Afbeelding 2" descr="Afbeelding met tekst, schermopname, Lettertype, ontwerp&#10;&#10;Automatisch gegenereerde beschrijving"/>
+                    <pic:cNvPicPr/>
+                  </pic:nvPicPr>
+                  <pic:blipFill>
+                    <a:blip r:embed="rId6" cstate="print">
+                      <a:extLst>
+                        <a:ext uri="{28A0092B-C50C-407E-A947-70E740481C1C}">
+                          <a14:useLocalDpi xmlns:a14="http://schemas.microsoft.com/office/drawing/2010/main" val="0"/>
+                        </a:ext>
+                      </a:extLst>
+                    </a:blip>
+                    <a:stretch>
+                      <a:fillRect/>
+                    </a:stretch>
+                  </pic:blipFill>
+                  <pic:spPr>
+                    <a:xfrm>
+                      <a:off x="0" y="0"/>
+                      <a:ext cx="4264100" cy="1987185"/>
+                    </a:xfrm>
+                    <a:prstGeom prst="rect">
+                      <a:avLst/>
+                    </a:prstGeom>
+                  </pic:spPr>
+                </pic:pic>
+              </a:graphicData>
+            </a:graphic>
+          </wp:inline>
+        </w:drawing>
+      </w:r>
+    </w:p>
+    <w:p>
+      <w:pPr>
+        <w:rPr>
+          <w:rFonts w:ascii="Times New Roman" w:hAnsi="Times New Roman" w:cs="Times New Roman"/>
+        </w:rPr>
+      </w:pPr>
+    </w:p>
+    <w:p>
+      <w:pPr>
+        <w:rPr>
+          <w:rFonts w:ascii="Times New Roman" w:hAnsi="Times New Roman" w:cs="Times New Roman"/>
+        </w:rPr>
+      </w:pPr>
+      <w:r>
+        <w:rPr>
+          <w:rFonts w:ascii="Times New Roman" w:hAnsi="Times New Roman" w:cs="Times New Roman"/>
+        </w:rPr>
+        <w:t>Beiden spellen hebben een bord van 6 x 6, maar het 10 keer oplossen van bord 3 duurt al 31 keer zo lang als het 10 keer oplossen van bord 1.</w:t>
+      </w:r>
+    </w:p>
+    <w:p>
+      <w:pPr>
+        <w:rPr>
+          <w:rFonts w:ascii="Times New Roman" w:hAnsi="Times New Roman" w:cs="Times New Roman"/>
+        </w:rPr>
+      </w:pPr>
+    </w:p>
+    <w:p>
+      <w:pPr>
+        <w:rPr>
+          <w:rFonts w:ascii="Times New Roman" w:hAnsi="Times New Roman" w:cs="Times New Roman"/>
+        </w:rPr>
+      </w:pPr>
+      <w:r>
+        <w:rPr>
+          <w:rFonts w:ascii="Times New Roman" w:hAnsi="Times New Roman" w:cs="Times New Roman"/>
+        </w:rPr>
+        <w:t>Verder duurt het moeilijkste bord van 6 x 6 3.8 seconden om op te lossen en het eerste 9 x 9 bord duurt 399 seconden om op te lossen. De tijd neemt dus exponentieel toe. Om deze reden zullen we heuristieken moeten toepassen om ervoor te zorgen dat de tijd zo min mogelijk zal toenemen.</w:t>
       </w:r>
     </w:p>
     <w:sectPr>

</xml_diff>

<commit_message>
cleaned up the document
</commit_message>
<xml_diff>
--- a/Baseline.docx
+++ b/Baseline.docx
@@ -196,14 +196,20 @@
         <w:rPr>
           <w:rFonts w:ascii="Times New Roman" w:hAnsi="Times New Roman" w:cs="Times New Roman"/>
         </w:rPr>
-        <w:t xml:space="preserve"> je wilt gebruiken, hoe vaak je het spel wilt laten oplossen, of je elke stap wilt visualiseren of niet en het geeft na het oplossen de statistieken van het oplossingsproces weer. Verder heeft game.py (de klasse Game en het script om de game via de CLI te spelen) de mogelijkheid om te kiezen welke game je wilt </w:t>
+        <w:t xml:space="preserve"> je wilt gebruiken, hoe vaak je het spel wilt laten oplossen, of je elke stap wilt visualiseren of niet en het geeft na het oplossen de statistieken van het oplossingsproces weer. Verder heeft game.py (de klasse Game en het script om de game via de CLI te spelen) de mogelijkheid om te kiezen welke game je wilt spelen. </w:t>
+      </w:r>
+      <w:r>
+        <w:rPr>
+          <w:rFonts w:ascii="Times New Roman" w:hAnsi="Times New Roman" w:cs="Times New Roman"/>
+        </w:rPr>
+        <w:t xml:space="preserve">Bovendien hebben we een </w:t>
       </w:r>
       <w:proofErr w:type="spellStart"/>
       <w:r>
         <w:rPr>
           <w:rFonts w:ascii="Times New Roman" w:hAnsi="Times New Roman" w:cs="Times New Roman"/>
         </w:rPr>
-        <w:t>spelen.</w:t>
+        <w:t>breadth</w:t>
       </w:r>
       <w:proofErr w:type="spellEnd"/>
       <w:r>
@@ -212,95 +218,111 @@
         </w:rPr>
         <w:t xml:space="preserve"> </w:t>
       </w:r>
-      <w:r>
-        <w:rPr>
-          <w:rFonts w:ascii="Times New Roman" w:hAnsi="Times New Roman" w:cs="Times New Roman"/>
-        </w:rPr>
-        <w:t xml:space="preserve">Bovendien hebben we een </w:t>
-      </w:r>
       <w:proofErr w:type="spellStart"/>
       <w:r>
         <w:rPr>
           <w:rFonts w:ascii="Times New Roman" w:hAnsi="Times New Roman" w:cs="Times New Roman"/>
         </w:rPr>
-        <w:t>breadth</w:t>
+        <w:t>solver</w:t>
       </w:r>
       <w:proofErr w:type="spellEnd"/>
       <w:r>
         <w:rPr>
           <w:rFonts w:ascii="Times New Roman" w:hAnsi="Times New Roman" w:cs="Times New Roman"/>
         </w:rPr>
+        <w:t xml:space="preserve"> en een random </w:t>
+      </w:r>
+      <w:proofErr w:type="spellStart"/>
+      <w:r>
+        <w:rPr>
+          <w:rFonts w:ascii="Times New Roman" w:hAnsi="Times New Roman" w:cs="Times New Roman"/>
+        </w:rPr>
+        <w:t>solver</w:t>
+      </w:r>
+      <w:proofErr w:type="spellEnd"/>
+      <w:r>
+        <w:rPr>
+          <w:rFonts w:ascii="Times New Roman" w:hAnsi="Times New Roman" w:cs="Times New Roman"/>
+        </w:rPr>
+        <w:t xml:space="preserve"> geïmplementeerd, bij de random </w:t>
+      </w:r>
+      <w:proofErr w:type="spellStart"/>
+      <w:r>
+        <w:rPr>
+          <w:rFonts w:ascii="Times New Roman" w:hAnsi="Times New Roman" w:cs="Times New Roman"/>
+        </w:rPr>
+        <w:t>solver</w:t>
+      </w:r>
+      <w:proofErr w:type="spellEnd"/>
+      <w:r>
+        <w:rPr>
+          <w:rFonts w:ascii="Times New Roman" w:hAnsi="Times New Roman" w:cs="Times New Roman"/>
+        </w:rPr>
         <w:t xml:space="preserve"> </w:t>
       </w:r>
+      <w:r>
+        <w:rPr>
+          <w:rFonts w:ascii="Times New Roman" w:hAnsi="Times New Roman" w:cs="Times New Roman"/>
+        </w:rPr>
+        <w:t>hebben we het zo geïmplementeerd dat</w:t>
+      </w:r>
+      <w:r>
+        <w:rPr>
+          <w:rFonts w:ascii="Times New Roman" w:hAnsi="Times New Roman" w:cs="Times New Roman"/>
+        </w:rPr>
+        <w:t xml:space="preserve"> de oplossing per </w:t>
+      </w:r>
       <w:proofErr w:type="spellStart"/>
       <w:r>
         <w:rPr>
           <w:rFonts w:ascii="Times New Roman" w:hAnsi="Times New Roman" w:cs="Times New Roman"/>
         </w:rPr>
-        <w:t>solver</w:t>
+        <w:t>solve</w:t>
       </w:r>
       <w:proofErr w:type="spellEnd"/>
       <w:r>
         <w:rPr>
           <w:rFonts w:ascii="Times New Roman" w:hAnsi="Times New Roman" w:cs="Times New Roman"/>
         </w:rPr>
-        <w:t xml:space="preserve"> en een random </w:t>
+        <w:t xml:space="preserve"> steeds beter</w:t>
+      </w:r>
+      <w:r>
+        <w:rPr>
+          <w:rFonts w:ascii="Times New Roman" w:hAnsi="Times New Roman" w:cs="Times New Roman"/>
+        </w:rPr>
+        <w:t xml:space="preserve"> wordt en dat er </w:t>
+      </w:r>
+      <w:r>
+        <w:rPr>
+          <w:rFonts w:ascii="Times New Roman" w:hAnsi="Times New Roman" w:cs="Times New Roman"/>
+        </w:rPr>
+        <w:t xml:space="preserve">geen </w:t>
       </w:r>
       <w:proofErr w:type="spellStart"/>
       <w:r>
         <w:rPr>
           <w:rFonts w:ascii="Times New Roman" w:hAnsi="Times New Roman" w:cs="Times New Roman"/>
         </w:rPr>
-        <w:t>solver</w:t>
+        <w:t>repetitions</w:t>
       </w:r>
       <w:proofErr w:type="spellEnd"/>
       <w:r>
         <w:rPr>
           <w:rFonts w:ascii="Times New Roman" w:hAnsi="Times New Roman" w:cs="Times New Roman"/>
         </w:rPr>
-        <w:t xml:space="preserve"> geïmplementeerd, bij de random </w:t>
-      </w:r>
-      <w:proofErr w:type="spellStart"/>
-      <w:r>
-        <w:rPr>
-          <w:rFonts w:ascii="Times New Roman" w:hAnsi="Times New Roman" w:cs="Times New Roman"/>
-        </w:rPr>
-        <w:t>solver</w:t>
-      </w:r>
-      <w:proofErr w:type="spellEnd"/>
-      <w:r>
-        <w:rPr>
-          <w:rFonts w:ascii="Times New Roman" w:hAnsi="Times New Roman" w:cs="Times New Roman"/>
-        </w:rPr>
-        <w:t xml:space="preserve"> wordt de oplossing per </w:t>
-      </w:r>
-      <w:proofErr w:type="spellStart"/>
-      <w:r>
-        <w:rPr>
-          <w:rFonts w:ascii="Times New Roman" w:hAnsi="Times New Roman" w:cs="Times New Roman"/>
-        </w:rPr>
-        <w:t>solve</w:t>
-      </w:r>
-      <w:proofErr w:type="spellEnd"/>
-      <w:r>
-        <w:rPr>
-          <w:rFonts w:ascii="Times New Roman" w:hAnsi="Times New Roman" w:cs="Times New Roman"/>
-        </w:rPr>
-        <w:t xml:space="preserve"> steeds beter, ook worden er geen </w:t>
-      </w:r>
-      <w:proofErr w:type="spellStart"/>
-      <w:r>
-        <w:rPr>
-          <w:rFonts w:ascii="Times New Roman" w:hAnsi="Times New Roman" w:cs="Times New Roman"/>
-        </w:rPr>
-        <w:t>repetitions</w:t>
-      </w:r>
-      <w:proofErr w:type="spellEnd"/>
-      <w:r>
-        <w:rPr>
-          <w:rFonts w:ascii="Times New Roman" w:hAnsi="Times New Roman" w:cs="Times New Roman"/>
-        </w:rPr>
-        <w:t xml:space="preserve"> uitgevoerd. </w:t>
+        <w:t xml:space="preserve"> </w:t>
+      </w:r>
+      <w:r>
+        <w:rPr>
+          <w:rFonts w:ascii="Times New Roman" w:hAnsi="Times New Roman" w:cs="Times New Roman"/>
+        </w:rPr>
+        <w:t xml:space="preserve">worden </w:t>
+      </w:r>
+      <w:r>
+        <w:rPr>
+          <w:rFonts w:ascii="Times New Roman" w:hAnsi="Times New Roman" w:cs="Times New Roman"/>
+        </w:rPr>
+        <w:t xml:space="preserve">uitgevoerd. </w:t>
       </w:r>
       <w:r>
         <w:rPr>
@@ -357,14 +379,26 @@
         <w:rPr>
           <w:rFonts w:ascii="Times New Roman" w:hAnsi="Times New Roman" w:cs="Times New Roman"/>
         </w:rPr>
-        <w:t xml:space="preserve">We willen graag verder met de </w:t>
+        <w:t xml:space="preserve">We willen graag verder </w:t>
+      </w:r>
+      <w:r>
+        <w:rPr>
+          <w:rFonts w:ascii="Times New Roman" w:hAnsi="Times New Roman" w:cs="Times New Roman"/>
+        </w:rPr>
+        <w:t>vanuit het idee van een</w:t>
+      </w:r>
+      <w:r>
+        <w:rPr>
+          <w:rFonts w:ascii="Times New Roman" w:hAnsi="Times New Roman" w:cs="Times New Roman"/>
+        </w:rPr>
+        <w:t xml:space="preserve"> b</w:t>
       </w:r>
       <w:proofErr w:type="spellStart"/>
       <w:r>
         <w:rPr>
           <w:rFonts w:ascii="Times New Roman" w:hAnsi="Times New Roman" w:cs="Times New Roman"/>
         </w:rPr>
-        <w:t>breadth</w:t>
+        <w:t>readth</w:t>
       </w:r>
       <w:proofErr w:type="spellEnd"/>
       <w:r>

</xml_diff>